<commit_message>
CV 및 Cover Letter 수정
</commit_message>
<xml_diff>
--- a/RESUME/첨삭 4차/임준범_CV Resume_ver.4.docx
+++ b/RESUME/첨삭 4차/임준범_CV Resume_ver.4.docx
@@ -15,7 +15,6 @@
           <w:szCs w:val="40"/>
         </w:rPr>
       </w:pPr>
-      <w:proofErr w:type="spellStart"/>
       <w:r>
         <w:rPr>
           <w:rFonts w:ascii="Times New Roman" w:hAnsi="Times New Roman" w:cs="Times New Roman"/>
@@ -24,18 +23,7 @@
           <w:sz w:val="40"/>
           <w:szCs w:val="40"/>
         </w:rPr>
-        <w:t>JunBeom</w:t>
-      </w:r>
-      <w:proofErr w:type="spellEnd"/>
-      <w:r>
-        <w:rPr>
-          <w:rFonts w:ascii="Times New Roman" w:hAnsi="Times New Roman" w:cs="Times New Roman"/>
-          <w:b/>
-          <w:bCs/>
-          <w:sz w:val="40"/>
-          <w:szCs w:val="40"/>
-        </w:rPr>
-        <w:t xml:space="preserve"> Lim</w:t>
+        <w:t>JunBeom Lim</w:t>
       </w:r>
     </w:p>
     <w:p>
@@ -69,7 +57,6 @@
         </w:rPr>
         <w:t xml:space="preserve">5 </w:t>
       </w:r>
-      <w:proofErr w:type="spellStart"/>
       <w:r>
         <w:rPr>
           <w:rFonts w:ascii="Times New Roman" w:hAnsi="Times New Roman" w:cs="Times New Roman" w:hint="eastAsia"/>
@@ -82,15 +69,7 @@
           <w:rFonts w:ascii="Times New Roman" w:hAnsi="Times New Roman" w:cs="Times New Roman"/>
           <w:szCs w:val="20"/>
         </w:rPr>
-        <w:t>icora</w:t>
-      </w:r>
-      <w:proofErr w:type="spellEnd"/>
-      <w:r>
-        <w:rPr>
-          <w:rFonts w:ascii="Times New Roman" w:hAnsi="Times New Roman" w:cs="Times New Roman"/>
-          <w:szCs w:val="20"/>
-        </w:rPr>
-        <w:t xml:space="preserve"> Linkway</w:t>
+        <w:t>icora Linkway</w:t>
       </w:r>
       <w:r>
         <w:rPr>
@@ -118,7 +97,14 @@
           <w:rFonts w:ascii="Times New Roman" w:hAnsi="Times New Roman" w:cs="Times New Roman"/>
           <w:szCs w:val="20"/>
         </w:rPr>
-        <w:t>3C 1A2</w:t>
+        <w:t>3C 1A</w:t>
+      </w:r>
+      <w:r>
+        <w:rPr>
+          <w:rFonts w:ascii="Times New Roman" w:hAnsi="Times New Roman" w:cs="Times New Roman"/>
+          <w:szCs w:val="20"/>
+        </w:rPr>
+        <w:t>5</w:t>
       </w:r>
     </w:p>
     <w:p>
@@ -1135,7 +1121,6 @@
         </w:rPr>
         <w:t xml:space="preserve">, </w:t>
       </w:r>
-      <w:proofErr w:type="spellStart"/>
       <w:r>
         <w:rPr>
           <w:rFonts w:ascii="Times New Roman" w:hAnsi="Times New Roman" w:cs="Times New Roman"/>
@@ -1143,7 +1128,6 @@
         </w:rPr>
         <w:t>gdb</w:t>
       </w:r>
-      <w:proofErr w:type="spellEnd"/>
       <w:r>
         <w:rPr>
           <w:rFonts w:ascii="Times New Roman" w:hAnsi="Times New Roman" w:cs="Times New Roman"/>
@@ -1151,7 +1135,6 @@
         </w:rPr>
         <w:t xml:space="preserve">, </w:t>
       </w:r>
-      <w:proofErr w:type="spellStart"/>
       <w:r>
         <w:rPr>
           <w:rFonts w:ascii="Times New Roman" w:hAnsi="Times New Roman" w:cs="Times New Roman"/>
@@ -1166,23 +1149,13 @@
         </w:rPr>
         <w:t>trace</w:t>
       </w:r>
-      <w:proofErr w:type="spellEnd"/>
-      <w:r>
-        <w:rPr>
-          <w:rFonts w:ascii="Times New Roman" w:hAnsi="Times New Roman" w:cs="Times New Roman"/>
-          <w:szCs w:val="20"/>
-        </w:rPr>
-        <w:t xml:space="preserve">, </w:t>
-      </w:r>
-      <w:proofErr w:type="spellStart"/>
-      <w:r>
-        <w:rPr>
-          <w:rFonts w:ascii="Times New Roman" w:hAnsi="Times New Roman" w:cs="Times New Roman"/>
-          <w:szCs w:val="20"/>
-        </w:rPr>
-        <w:t>ipcs</w:t>
-      </w:r>
-      <w:proofErr w:type="spellEnd"/>
+      <w:r>
+        <w:rPr>
+          <w:rFonts w:ascii="Times New Roman" w:hAnsi="Times New Roman" w:cs="Times New Roman"/>
+          <w:szCs w:val="20"/>
+        </w:rPr>
+        <w:t>, ipcs</w:t>
+      </w:r>
       <w:r>
         <w:rPr>
           <w:rFonts w:ascii="Times New Roman" w:hAnsi="Times New Roman" w:cs="Times New Roman"/>

</xml_diff>